<commit_message>
Adding edition of To Do file with credit links
</commit_message>
<xml_diff>
--- a/textFiles/To Do/To Do 4-13-18.docx
+++ b/textFiles/To Do/To Do 4-13-18.docx
@@ -176,14 +176,116 @@
           <w:sz w:val="24"/>
         </w:rPr>
       </w:pPr>
-    </w:p>
-    <w:p>
-      <w:pPr>
-        <w:rPr>
-          <w:b/>
-          <w:sz w:val="24"/>
-        </w:rPr>
-      </w:pPr>
+      <w:r>
+        <w:rPr>
+          <w:b/>
+          <w:sz w:val="24"/>
+        </w:rPr>
+        <w:t xml:space="preserve">One extra photo to add is the work in Exide to make </w:t>
+      </w:r>
+    </w:p>
+    <w:p>
+      <w:pPr>
+        <w:rPr>
+          <w:b/>
+          <w:sz w:val="24"/>
+        </w:rPr>
+      </w:pPr>
+      <w:r>
+        <w:rPr>
+          <w:b/>
+          <w:sz w:val="24"/>
+        </w:rPr>
+        <w:t xml:space="preserve">Mention at the top of the page that credit goes to these pages </w:t>
+      </w:r>
+    </w:p>
+    <w:p>
+      <w:pPr>
+        <w:rPr>
+          <w:b/>
+          <w:sz w:val="24"/>
+        </w:rPr>
+      </w:pPr>
+      <w:hyperlink r:id="rId4" w:history="1">
+        <w:r>
+          <w:rPr>
+            <w:rStyle w:val="Hyperlink"/>
+            <w:sz w:val="24"/>
+          </w:rPr>
+          <w:t>http://akira.wikia.com/wiki/Akira_Wiki</w:t>
+        </w:r>
+      </w:hyperlink>
+      <w:r>
+        <w:rPr>
+          <w:b/>
+          <w:sz w:val="24"/>
+        </w:rPr>
+        <w:t xml:space="preserve">  -  Some character descriptions</w:t>
+      </w:r>
+    </w:p>
+    <w:p>
+      <w:pPr>
+        <w:rPr>
+          <w:b/>
+          <w:sz w:val="24"/>
+        </w:rPr>
+      </w:pPr>
+      <w:hyperlink r:id="rId5" w:history="1">
+        <w:r>
+          <w:rPr>
+            <w:rStyle w:val="Hyperlink"/>
+            <w:sz w:val="24"/>
+          </w:rPr>
+          <w:t>http://www.akira2019.com/</w:t>
+        </w:r>
+      </w:hyperlink>
+      <w:r>
+        <w:rPr>
+          <w:b/>
+          <w:sz w:val="24"/>
+        </w:rPr>
+        <w:t xml:space="preserve">   -  For some description on </w:t>
+      </w:r>
+      <w:proofErr w:type="spellStart"/>
+      <w:r>
+        <w:rPr>
+          <w:b/>
+          <w:sz w:val="24"/>
+        </w:rPr>
+        <w:t>Otomo’s</w:t>
+      </w:r>
+      <w:proofErr w:type="spellEnd"/>
+      <w:r>
+        <w:rPr>
+          <w:b/>
+          <w:sz w:val="24"/>
+        </w:rPr>
+        <w:t xml:space="preserve"> original publications and artistic style</w:t>
+      </w:r>
+    </w:p>
+    <w:p>
+      <w:pPr>
+        <w:rPr>
+          <w:b/>
+          <w:sz w:val="24"/>
+        </w:rPr>
+      </w:pPr>
+      <w:hyperlink r:id="rId6" w:history="1">
+        <w:r>
+          <w:rPr>
+            <w:rStyle w:val="Hyperlink"/>
+            <w:sz w:val="24"/>
+          </w:rPr>
+          <w:t>https://ogiuemaniax.com/2008/06/16/in-control-understanding-akira/</w:t>
+        </w:r>
+      </w:hyperlink>
+      <w:r>
+        <w:rPr>
+          <w:b/>
+          <w:sz w:val="24"/>
+        </w:rPr>
+        <w:t xml:space="preserve"> - For similar ideas regarding the theme of “Control”</w:t>
+      </w:r>
       <w:bookmarkStart w:id="0" w:name="_GoBack"/>
       <w:bookmarkEnd w:id="0"/>
     </w:p>
@@ -629,6 +731,29 @@
     <w:semiHidden/>
     <w:unhideWhenUsed/>
   </w:style>
+  <w:style w:type="character" w:styleId="Hyperlink">
+    <w:name w:val="Hyperlink"/>
+    <w:basedOn w:val="DefaultParagraphFont"/>
+    <w:uiPriority w:val="99"/>
+    <w:unhideWhenUsed/>
+    <w:rsid w:val="00BB4FC6"/>
+    <w:rPr>
+      <w:color w:val="0563C1" w:themeColor="hyperlink"/>
+      <w:u w:val="single"/>
+    </w:rPr>
+  </w:style>
+  <w:style w:type="character" w:styleId="UnresolvedMention">
+    <w:name w:val="Unresolved Mention"/>
+    <w:basedOn w:val="DefaultParagraphFont"/>
+    <w:uiPriority w:val="99"/>
+    <w:semiHidden/>
+    <w:unhideWhenUsed/>
+    <w:rsid w:val="00BB4FC6"/>
+    <w:rPr>
+      <w:color w:val="808080"/>
+      <w:shd w:val="clear" w:color="auto" w:fill="E6E6E6"/>
+    </w:rPr>
+  </w:style>
 </w:styles>
 </file>
 

</xml_diff>

<commit_message>
Adding updated to do file
</commit_message>
<xml_diff>
--- a/textFiles/To Do/To Do 4-13-18.docx
+++ b/textFiles/To Do/To Do 4-13-18.docx
@@ -45,7 +45,16 @@
           <w:b/>
           <w:sz w:val="24"/>
         </w:rPr>
-        <w:t xml:space="preserve">    Be sure to capture an important control scene, the character list, and a “milestone” element that has a “powers” attribute with a descriptive note element saying what’s happening in the scene.  You’ll see it all in the XML file.  </w:t>
+        <w:t xml:space="preserve">    Be sure to capture an im</w:t>
+      </w:r>
+      <w:bookmarkStart w:id="0" w:name="_GoBack"/>
+      <w:bookmarkEnd w:id="0"/>
+      <w:r>
+        <w:rPr>
+          <w:b/>
+          <w:sz w:val="24"/>
+        </w:rPr>
+        <w:t xml:space="preserve">portant control scene, the character list, and a “milestone” element that has a “powers” attribute with a descriptive note element saying what’s happening in the scene.  You’ll see it all in the XML file.  </w:t>
       </w:r>
     </w:p>
     <w:p>
@@ -286,8 +295,6 @@
         </w:rPr>
         <w:t xml:space="preserve"> - For similar ideas regarding the theme of “Control”</w:t>
       </w:r>
-      <w:bookmarkStart w:id="0" w:name="_GoBack"/>
-      <w:bookmarkEnd w:id="0"/>
     </w:p>
     <w:p>
       <w:pPr>

</xml_diff>